<commit_message>
update bug rep. and test plan
</commit_message>
<xml_diff>
--- a/Testing/Testing Plan.docx
+++ b/Testing/Testing Plan.docx
@@ -1926,12 +1926,6 @@
       <w:bookmarkEnd w:id="6"/>
     </w:p>
     <w:p>
-      <w:pPr>
-        <w:rPr>
-          <w:b/>
-          <w:bCs/>
-        </w:rPr>
-      </w:pPr>
       <w:r>
         <w:rPr>
           <w:b/>
@@ -1951,6 +1945,7 @@
         <w:t>to ensure that the system is functioning as intended and that it meets all of the specified requirements.</w:t>
       </w:r>
     </w:p>
+    <w:p/>
     <w:p>
       <w:pPr>
         <w:pStyle w:val="Heading1"/>
@@ -1962,7 +1957,6 @@
           <w:szCs w:val="36"/>
         </w:rPr>
       </w:pPr>
-      <w:bookmarkStart w:id="7" w:name="_Toc134318105"/>
       <w:r>
         <w:rPr>
           <w:b/>
@@ -1971,6 +1965,141 @@
           <w:sz w:val="36"/>
           <w:szCs w:val="36"/>
         </w:rPr>
+        <w:t xml:space="preserve">Testing Tools </w:t>
+      </w:r>
+    </w:p>
+    <w:p>
+      <w:pPr>
+        <w:pStyle w:val="Default"/>
+        <w:rPr>
+          <w:sz w:val="28"/>
+          <w:szCs w:val="28"/>
+        </w:rPr>
+      </w:pPr>
+      <w:r>
+        <w:rPr>
+          <w:rFonts w:asciiTheme="minorHAnsi" w:hAnsiTheme="minorHAnsi" w:cstheme="minorBidi"/>
+          <w:b/>
+          <w:bCs/>
+          <w:color w:val="auto"/>
+        </w:rPr>
+        <w:t xml:space="preserve">The following tools will be used for testing: </w:t>
+      </w:r>
+    </w:p>
+    <w:p>
+      <w:pPr>
+        <w:pStyle w:val="Default"/>
+        <w:numPr>
+          <w:ilvl w:val="0"/>
+          <w:numId w:val="7"/>
+        </w:numPr>
+        <w:rPr>
+          <w:rFonts w:asciiTheme="minorHAnsi" w:hAnsiTheme="minorHAnsi" w:cstheme="minorBidi"/>
+          <w:color w:val="auto"/>
+        </w:rPr>
+      </w:pPr>
+      <w:r>
+        <w:rPr>
+          <w:rFonts w:asciiTheme="minorHAnsi" w:hAnsiTheme="minorHAnsi" w:cstheme="minorBidi"/>
+          <w:color w:val="auto"/>
+        </w:rPr>
+        <w:t>Excel sheets for test</w:t>
+      </w:r>
+      <w:r>
+        <w:rPr>
+          <w:rFonts w:asciiTheme="minorHAnsi" w:hAnsiTheme="minorHAnsi" w:cstheme="minorBidi"/>
+          <w:color w:val="auto"/>
+        </w:rPr>
+        <w:t xml:space="preserve"> cases and bug reports writing </w:t>
+      </w:r>
+    </w:p>
+    <w:p>
+      <w:pPr>
+        <w:pStyle w:val="Default"/>
+        <w:numPr>
+          <w:ilvl w:val="0"/>
+          <w:numId w:val="7"/>
+        </w:numPr>
+        <w:rPr>
+          <w:rFonts w:asciiTheme="minorHAnsi" w:hAnsiTheme="minorHAnsi" w:cstheme="minorBidi"/>
+          <w:color w:val="auto"/>
+        </w:rPr>
+      </w:pPr>
+      <w:proofErr w:type="spellStart"/>
+      <w:r>
+        <w:rPr>
+          <w:rFonts w:asciiTheme="minorHAnsi" w:hAnsiTheme="minorHAnsi" w:cstheme="minorBidi"/>
+          <w:color w:val="auto"/>
+        </w:rPr>
+        <w:t>Git</w:t>
+      </w:r>
+      <w:proofErr w:type="spellEnd"/>
+      <w:r>
+        <w:rPr>
+          <w:rFonts w:asciiTheme="minorHAnsi" w:hAnsiTheme="minorHAnsi" w:cstheme="minorBidi"/>
+          <w:color w:val="auto"/>
+        </w:rPr>
+        <w:t xml:space="preserve"> and GitHub version control system </w:t>
+      </w:r>
+    </w:p>
+    <w:p>
+      <w:pPr>
+        <w:pStyle w:val="Default"/>
+        <w:numPr>
+          <w:ilvl w:val="0"/>
+          <w:numId w:val="7"/>
+        </w:numPr>
+        <w:rPr>
+          <w:rFonts w:asciiTheme="minorHAnsi" w:hAnsiTheme="minorHAnsi" w:cstheme="minorBidi"/>
+          <w:color w:val="auto"/>
+        </w:rPr>
+      </w:pPr>
+      <w:r>
+        <w:rPr>
+          <w:rFonts w:asciiTheme="minorHAnsi" w:hAnsiTheme="minorHAnsi" w:cstheme="minorBidi"/>
+          <w:color w:val="auto"/>
+        </w:rPr>
+        <w:t xml:space="preserve">TFS for project management </w:t>
+      </w:r>
+    </w:p>
+    <w:p>
+      <w:pPr>
+        <w:pStyle w:val="Default"/>
+        <w:rPr>
+          <w:rFonts w:asciiTheme="minorHAnsi" w:hAnsiTheme="minorHAnsi" w:cstheme="minorBidi"/>
+          <w:color w:val="auto"/>
+        </w:rPr>
+      </w:pPr>
+    </w:p>
+    <w:p>
+      <w:pPr>
+        <w:rPr>
+          <w:b/>
+          <w:bCs/>
+        </w:rPr>
+      </w:pPr>
+    </w:p>
+    <w:p>
+      <w:pPr>
+        <w:pStyle w:val="Heading1"/>
+        <w:rPr>
+          <w:b/>
+          <w:bCs/>
+          <w:color w:val="000000" w:themeColor="text1"/>
+          <w:sz w:val="36"/>
+          <w:szCs w:val="36"/>
+        </w:rPr>
+      </w:pPr>
+      <w:bookmarkStart w:id="7" w:name="_Toc134318105"/>
+      <w:r>
+        <w:rPr>
+          <w:b/>
+          <w:bCs/>
+          <w:color w:val="000000" w:themeColor="text1"/>
+          <w:sz w:val="36"/>
+          <w:szCs w:val="36"/>
+        </w:rPr>
+        <w:lastRenderedPageBreak/>
         <w:t>Testing Environment:</w:t>
       </w:r>
       <w:bookmarkEnd w:id="7"/>
@@ -2018,6 +2147,27 @@
     </w:p>
     <w:p>
       <w:pPr>
+        <w:numPr>
+          <w:ilvl w:val="0"/>
+          <w:numId w:val="2"/>
+        </w:numPr>
+        <w:shd w:val="clear" w:color="auto" w:fill="FFFFFF"/>
+        <w:spacing w:before="100" w:beforeAutospacing="1" w:after="100" w:afterAutospacing="1"/>
+      </w:pPr>
+      <w:r>
+        <w:t xml:space="preserve">Running Application using Chrome, </w:t>
+      </w:r>
+      <w:proofErr w:type="spellStart"/>
+      <w:r>
+        <w:t>Xampp</w:t>
+      </w:r>
+      <w:proofErr w:type="spellEnd"/>
+      <w:r>
+        <w:t xml:space="preserve"> (v3.3.0)</w:t>
+      </w:r>
+    </w:p>
+    <w:p>
+      <w:pPr>
         <w:pStyle w:val="Heading1"/>
         <w:rPr>
           <w:b/>
@@ -2115,7 +2265,6 @@
           <w:sz w:val="28"/>
           <w:szCs w:val="28"/>
         </w:rPr>
-        <w:lastRenderedPageBreak/>
         <w:t>-</w:t>
       </w:r>
       <w:r>
@@ -2368,7 +2517,11 @@
         <w:t>within executing.</w:t>
       </w:r>
     </w:p>
-    <w:p/>
+    <w:p>
+      <w:pPr>
+        <w:pStyle w:val="ListParagraph"/>
+      </w:pPr>
+    </w:p>
     <w:p>
       <w:pPr>
         <w:pStyle w:val="Heading1"/>
@@ -2380,6 +2533,7 @@
           <w:szCs w:val="36"/>
         </w:rPr>
       </w:pPr>
+      <w:bookmarkStart w:id="14" w:name="_Toc134318112"/>
       <w:r>
         <w:rPr>
           <w:b/>
@@ -2388,7 +2542,7 @@
           <w:sz w:val="36"/>
           <w:szCs w:val="36"/>
         </w:rPr>
-        <w:t xml:space="preserve">Test </w:t>
+        <w:t>Test Case Lifecycle</w:t>
       </w:r>
       <w:r>
         <w:rPr>
@@ -2398,28 +2552,387 @@
           <w:sz w:val="36"/>
           <w:szCs w:val="36"/>
         </w:rPr>
-        <w:t>Environment:</w:t>
-      </w:r>
-    </w:p>
-    <w:p>
-      <w:r>
-        <w:tab/>
-        <w:t xml:space="preserve">Running Application using Chrome, </w:t>
-      </w:r>
-      <w:proofErr w:type="spellStart"/>
-      <w:r>
-        <w:t>Xampp</w:t>
-      </w:r>
-      <w:proofErr w:type="spellEnd"/>
-      <w:r>
-        <w:t xml:space="preserve"> (v3.3.0)</w:t>
-      </w:r>
-    </w:p>
-    <w:p>
-      <w:r>
-        <w:tab/>
-      </w:r>
-    </w:p>
+        <w:t>:</w:t>
+      </w:r>
+      <w:bookmarkEnd w:id="14"/>
+    </w:p>
+    <w:p>
+      <w:pPr>
+        <w:pStyle w:val="Heading2"/>
+        <w:rPr>
+          <w:b/>
+          <w:bCs/>
+          <w:color w:val="000000" w:themeColor="text1"/>
+          <w:sz w:val="28"/>
+          <w:szCs w:val="28"/>
+        </w:rPr>
+      </w:pPr>
+      <w:r>
+        <w:rPr>
+          <w:b/>
+          <w:bCs/>
+          <w:color w:val="000000" w:themeColor="text1"/>
+          <w:sz w:val="28"/>
+          <w:szCs w:val="28"/>
+        </w:rPr>
+        <w:t>-</w:t>
+      </w:r>
+      <w:r>
+        <w:rPr>
+          <w:b/>
+          <w:bCs/>
+          <w:color w:val="000000" w:themeColor="text1"/>
+          <w:sz w:val="28"/>
+          <w:szCs w:val="28"/>
+        </w:rPr>
+        <w:t>Test Case Generation</w:t>
+      </w:r>
+      <w:r>
+        <w:rPr>
+          <w:b/>
+          <w:bCs/>
+          <w:color w:val="000000" w:themeColor="text1"/>
+          <w:sz w:val="28"/>
+          <w:szCs w:val="28"/>
+        </w:rPr>
+        <w:t>:</w:t>
+      </w:r>
+    </w:p>
+    <w:p>
+      <w:r>
+        <w:t xml:space="preserve">In this phase, testing team documents the test cases. </w:t>
+      </w:r>
+    </w:p>
+    <w:p>
+      <w:pPr>
+        <w:pStyle w:val="Heading2"/>
+        <w:rPr>
+          <w:b/>
+          <w:bCs/>
+          <w:color w:val="000000" w:themeColor="text1"/>
+          <w:sz w:val="28"/>
+          <w:szCs w:val="28"/>
+        </w:rPr>
+      </w:pPr>
+      <w:r>
+        <w:rPr>
+          <w:b/>
+          <w:bCs/>
+          <w:color w:val="000000" w:themeColor="text1"/>
+          <w:sz w:val="28"/>
+          <w:szCs w:val="28"/>
+        </w:rPr>
+        <w:t>-</w:t>
+      </w:r>
+      <w:r>
+        <w:rPr>
+          <w:b/>
+          <w:bCs/>
+          <w:color w:val="000000" w:themeColor="text1"/>
+          <w:sz w:val="28"/>
+          <w:szCs w:val="28"/>
+        </w:rPr>
+        <w:t xml:space="preserve">Test Case </w:t>
+      </w:r>
+      <w:r>
+        <w:rPr>
+          <w:b/>
+          <w:bCs/>
+          <w:color w:val="000000" w:themeColor="text1"/>
+          <w:sz w:val="28"/>
+          <w:szCs w:val="28"/>
+        </w:rPr>
+        <w:t>Documentation:</w:t>
+      </w:r>
+    </w:p>
+    <w:p>
+      <w:r>
+        <w:t>1- Testers will write test cases</w:t>
+      </w:r>
+      <w:r>
+        <w:t xml:space="preserve"> report</w:t>
+      </w:r>
+      <w:r>
+        <w:t xml:space="preserve"> in excel </w:t>
+      </w:r>
+      <w:r>
+        <w:t>file</w:t>
+      </w:r>
+      <w:r>
+        <w:t xml:space="preserve"> on drive and this </w:t>
+      </w:r>
+      <w:r>
+        <w:t>file</w:t>
+      </w:r>
+      <w:r>
+        <w:t xml:space="preserve"> will uploaded daily to our GitHub repository this sheet include these parameters (</w:t>
+      </w:r>
+      <w:r>
+        <w:t>Test Case</w:t>
+      </w:r>
+      <w:r>
+        <w:t xml:space="preserve"> </w:t>
+      </w:r>
+      <w:r>
+        <w:t>ID</w:t>
+      </w:r>
+      <w:r>
+        <w:t>,</w:t>
+      </w:r>
+      <w:r>
+        <w:t xml:space="preserve"> </w:t>
+      </w:r>
+      <w:r>
+        <w:t>Name</w:t>
+      </w:r>
+      <w:r>
+        <w:t>, Description, s</w:t>
+      </w:r>
+      <w:r>
+        <w:t>teps</w:t>
+      </w:r>
+      <w:r>
+        <w:t xml:space="preserve">, </w:t>
+      </w:r>
+      <w:r>
+        <w:t>Expected Result</w:t>
+      </w:r>
+      <w:r>
+        <w:t xml:space="preserve">, </w:t>
+      </w:r>
+      <w:r>
+        <w:t>Actual result</w:t>
+      </w:r>
+      <w:r>
+        <w:t xml:space="preserve">, </w:t>
+      </w:r>
+      <w:r>
+        <w:t>Designed By</w:t>
+      </w:r>
+      <w:r>
+        <w:t xml:space="preserve">, </w:t>
+      </w:r>
+      <w:r>
+        <w:t>Status</w:t>
+      </w:r>
+      <w:r>
+        <w:t xml:space="preserve">) </w:t>
+      </w:r>
+    </w:p>
+    <w:p>
+      <w:r>
+        <w:t xml:space="preserve">2- </w:t>
+      </w:r>
+      <w:r>
+        <w:t xml:space="preserve">Excel </w:t>
+      </w:r>
+      <w:r>
+        <w:t>file</w:t>
+      </w:r>
+      <w:r>
+        <w:t xml:space="preserve"> for test cases separated into </w:t>
+      </w:r>
+      <w:r>
+        <w:t>sheets every sheet named by one feature and include test cases relate this feature.</w:t>
+      </w:r>
+    </w:p>
+    <w:p>
+      <w:r>
+        <w:t>3</w:t>
+      </w:r>
+      <w:r>
+        <w:t>- Tester will write ID manually depend on feature</w:t>
+      </w:r>
+      <w:r>
+        <w:t>’s</w:t>
+      </w:r>
+      <w:r>
+        <w:t xml:space="preserve"> name and number of test cases</w:t>
+      </w:r>
+      <w:r>
+        <w:t>.</w:t>
+      </w:r>
+      <w:r>
+        <w:t xml:space="preserve">      </w:t>
+      </w:r>
+    </w:p>
+    <w:p>
+      <w:pPr>
+        <w:pStyle w:val="Heading2"/>
+        <w:rPr>
+          <w:b/>
+          <w:bCs/>
+          <w:color w:val="000000" w:themeColor="text1"/>
+          <w:sz w:val="28"/>
+          <w:szCs w:val="28"/>
+        </w:rPr>
+      </w:pPr>
+      <w:bookmarkStart w:id="15" w:name="_Toc134318113"/>
+      <w:r>
+        <w:rPr>
+          <w:b/>
+          <w:bCs/>
+          <w:color w:val="000000" w:themeColor="text1"/>
+          <w:sz w:val="28"/>
+          <w:szCs w:val="28"/>
+        </w:rPr>
+        <w:t>-</w:t>
+      </w:r>
+      <w:r>
+        <w:rPr>
+          <w:b/>
+          <w:bCs/>
+          <w:color w:val="000000" w:themeColor="text1"/>
+          <w:sz w:val="28"/>
+          <w:szCs w:val="28"/>
+        </w:rPr>
+        <w:t xml:space="preserve">Test Case </w:t>
+      </w:r>
+      <w:r>
+        <w:rPr>
+          <w:b/>
+          <w:bCs/>
+          <w:color w:val="000000" w:themeColor="text1"/>
+          <w:sz w:val="28"/>
+          <w:szCs w:val="28"/>
+        </w:rPr>
+        <w:t>Review Strategy:</w:t>
+      </w:r>
+      <w:bookmarkEnd w:id="15"/>
+    </w:p>
+    <w:p>
+      <w:r>
+        <w:t>Test cases that are prepared can be</w:t>
+      </w:r>
+      <w:r>
+        <w:t xml:space="preserve"> moved to other</w:t>
+      </w:r>
+      <w:r>
+        <w:t xml:space="preserve"> </w:t>
+      </w:r>
+      <w:r>
+        <w:t>team member to review</w:t>
+      </w:r>
+      <w:r>
+        <w:t xml:space="preserve"> the test cases</w:t>
+      </w:r>
+      <w:r>
+        <w:t>,</w:t>
+      </w:r>
+    </w:p>
+    <w:p>
+      <w:r>
+        <w:t xml:space="preserve">And may be review by coach or team’s assessor and write </w:t>
+      </w:r>
+      <w:r>
+        <w:t>Review comments</w:t>
+      </w:r>
+      <w:r>
+        <w:t xml:space="preserve"> </w:t>
+      </w:r>
+    </w:p>
+    <w:p>
+      <w:pPr>
+        <w:pStyle w:val="Heading2"/>
+        <w:rPr>
+          <w:b/>
+          <w:bCs/>
+          <w:color w:val="000000" w:themeColor="text1"/>
+          <w:sz w:val="28"/>
+          <w:szCs w:val="28"/>
+        </w:rPr>
+      </w:pPr>
+      <w:r>
+        <w:rPr>
+          <w:b/>
+          <w:bCs/>
+          <w:color w:val="000000" w:themeColor="text1"/>
+          <w:sz w:val="28"/>
+          <w:szCs w:val="28"/>
+        </w:rPr>
+        <w:lastRenderedPageBreak/>
+        <w:t>-</w:t>
+      </w:r>
+      <w:r>
+        <w:rPr>
+          <w:b/>
+          <w:bCs/>
+          <w:color w:val="000000" w:themeColor="text1"/>
+          <w:sz w:val="28"/>
+          <w:szCs w:val="28"/>
+        </w:rPr>
+        <w:t>Rework</w:t>
+      </w:r>
+      <w:r>
+        <w:rPr>
+          <w:b/>
+          <w:bCs/>
+          <w:color w:val="000000" w:themeColor="text1"/>
+          <w:sz w:val="28"/>
+          <w:szCs w:val="28"/>
+        </w:rPr>
+        <w:t>:</w:t>
+      </w:r>
+    </w:p>
+    <w:p>
+      <w:r>
+        <w:t>Test cases with Review comments are reworked</w:t>
+      </w:r>
+      <w:r>
+        <w:t xml:space="preserve"> and follow test case lifecycle steps again</w:t>
+      </w:r>
+      <w:r>
+        <w:t xml:space="preserve">. </w:t>
+      </w:r>
+    </w:p>
+    <w:p>
+      <w:pPr>
+        <w:pStyle w:val="Heading2"/>
+        <w:rPr>
+          <w:b/>
+          <w:bCs/>
+          <w:color w:val="000000" w:themeColor="text1"/>
+          <w:sz w:val="28"/>
+          <w:szCs w:val="28"/>
+        </w:rPr>
+      </w:pPr>
+      <w:r>
+        <w:rPr>
+          <w:b/>
+          <w:bCs/>
+          <w:color w:val="000000" w:themeColor="text1"/>
+          <w:sz w:val="28"/>
+          <w:szCs w:val="28"/>
+        </w:rPr>
+        <w:t>-</w:t>
+      </w:r>
+      <w:r>
+        <w:rPr>
+          <w:b/>
+          <w:bCs/>
+          <w:color w:val="000000" w:themeColor="text1"/>
+          <w:sz w:val="28"/>
+          <w:szCs w:val="28"/>
+        </w:rPr>
+        <w:t>Test Case Finalization</w:t>
+      </w:r>
+      <w:r>
+        <w:rPr>
+          <w:b/>
+          <w:bCs/>
+          <w:color w:val="000000" w:themeColor="text1"/>
+          <w:sz w:val="28"/>
+          <w:szCs w:val="28"/>
+        </w:rPr>
+        <w:t>:</w:t>
+      </w:r>
+    </w:p>
+    <w:p>
+      <w:r>
+        <w:t xml:space="preserve">Upon successful review, test cases are ready to execute. This is an important step. Once test cases are finalized, we can version the test case artifacts and baseline them. </w:t>
+      </w:r>
+    </w:p>
+    <w:p/>
     <w:p/>
     <w:p>
       <w:pPr>
@@ -2432,7 +2945,6 @@
           <w:szCs w:val="36"/>
         </w:rPr>
       </w:pPr>
-      <w:bookmarkStart w:id="14" w:name="_Toc134318112"/>
       <w:r>
         <w:rPr>
           <w:b/>
@@ -2441,20 +2953,389 @@
           <w:sz w:val="36"/>
           <w:szCs w:val="36"/>
         </w:rPr>
-        <w:t>Test Case Lifecycle</w:t>
-      </w:r>
-      <w:r>
-        <w:rPr>
-          <w:b/>
-          <w:bCs/>
-          <w:color w:val="000000" w:themeColor="text1"/>
-          <w:sz w:val="36"/>
-          <w:szCs w:val="36"/>
+        <w:t>Bug Lifecycle:</w:t>
+      </w:r>
+    </w:p>
+    <w:p/>
+    <w:p>
+      <w:r>
+        <w:rPr>
+          <w:rFonts w:asciiTheme="majorHAnsi" w:eastAsiaTheme="majorEastAsia" w:hAnsiTheme="majorHAnsi" w:cstheme="majorBidi"/>
+          <w:b/>
+          <w:bCs/>
+          <w:color w:val="000000" w:themeColor="text1"/>
+          <w:sz w:val="28"/>
+          <w:szCs w:val="28"/>
+        </w:rPr>
+        <w:t>New:</w:t>
+      </w:r>
+      <w:r>
+        <w:t xml:space="preserve"> When a bug is reported for the first time. </w:t>
+      </w:r>
+    </w:p>
+    <w:p>
+      <w:r>
+        <w:rPr>
+          <w:rFonts w:asciiTheme="majorHAnsi" w:eastAsiaTheme="majorEastAsia" w:hAnsiTheme="majorHAnsi" w:cstheme="majorBidi"/>
+          <w:b/>
+          <w:bCs/>
+          <w:color w:val="000000" w:themeColor="text1"/>
+          <w:sz w:val="28"/>
+          <w:szCs w:val="28"/>
+        </w:rPr>
+        <w:t>Assigned:</w:t>
+      </w:r>
+      <w:r>
+        <w:t xml:space="preserve"> When the bug is assigned to a developer or tester. </w:t>
+      </w:r>
+    </w:p>
+    <w:p>
+      <w:r>
+        <w:rPr>
+          <w:rFonts w:asciiTheme="majorHAnsi" w:eastAsiaTheme="majorEastAsia" w:hAnsiTheme="majorHAnsi" w:cstheme="majorBidi"/>
+          <w:b/>
+          <w:bCs/>
+          <w:color w:val="000000" w:themeColor="text1"/>
+          <w:sz w:val="28"/>
+          <w:szCs w:val="28"/>
+        </w:rPr>
+        <w:t>In Progress:</w:t>
+      </w:r>
+      <w:r>
+        <w:t xml:space="preserve"> When the developer or tester starts working on the bug. </w:t>
+      </w:r>
+    </w:p>
+    <w:p>
+      <w:r>
+        <w:rPr>
+          <w:rFonts w:asciiTheme="majorHAnsi" w:eastAsiaTheme="majorEastAsia" w:hAnsiTheme="majorHAnsi" w:cstheme="majorBidi"/>
+          <w:b/>
+          <w:bCs/>
+          <w:color w:val="000000" w:themeColor="text1"/>
+          <w:sz w:val="28"/>
+          <w:szCs w:val="28"/>
+        </w:rPr>
+        <w:t>Fixed:</w:t>
+      </w:r>
+      <w:r>
+        <w:t xml:space="preserve"> When the bug has been fixed by the developer. </w:t>
+      </w:r>
+    </w:p>
+    <w:p>
+      <w:r>
+        <w:rPr>
+          <w:rFonts w:asciiTheme="majorHAnsi" w:eastAsiaTheme="majorEastAsia" w:hAnsiTheme="majorHAnsi" w:cstheme="majorBidi"/>
+          <w:b/>
+          <w:bCs/>
+          <w:color w:val="000000" w:themeColor="text1"/>
+          <w:sz w:val="28"/>
+          <w:szCs w:val="28"/>
+        </w:rPr>
+        <w:t>Retest:</w:t>
+      </w:r>
+      <w:r>
+        <w:t xml:space="preserve"> When the fixed bug is ready for retesting. </w:t>
+      </w:r>
+    </w:p>
+    <w:p>
+      <w:r>
+        <w:rPr>
+          <w:rFonts w:asciiTheme="majorHAnsi" w:eastAsiaTheme="majorEastAsia" w:hAnsiTheme="majorHAnsi" w:cstheme="majorBidi"/>
+          <w:b/>
+          <w:bCs/>
+          <w:color w:val="000000" w:themeColor="text1"/>
+          <w:sz w:val="28"/>
+          <w:szCs w:val="28"/>
+        </w:rPr>
+        <w:t>Verified:</w:t>
+      </w:r>
+      <w:r>
+        <w:t xml:space="preserve"> When the bug fix has been verified and confirmed. </w:t>
+      </w:r>
+    </w:p>
+    <w:p>
+      <w:r>
+        <w:rPr>
+          <w:rFonts w:asciiTheme="majorHAnsi" w:eastAsiaTheme="majorEastAsia" w:hAnsiTheme="majorHAnsi" w:cstheme="majorBidi"/>
+          <w:b/>
+          <w:bCs/>
+          <w:color w:val="000000" w:themeColor="text1"/>
+          <w:sz w:val="28"/>
+          <w:szCs w:val="28"/>
+        </w:rPr>
+        <w:t>Closed:</w:t>
+      </w:r>
+      <w:r>
+        <w:t xml:space="preserve"> When the bug is considered resolved and closed. </w:t>
+      </w:r>
+    </w:p>
+    <w:p/>
+    <w:p>
+      <w:pPr>
+        <w:pStyle w:val="Heading2"/>
+        <w:rPr>
+          <w:b/>
+          <w:bCs/>
+          <w:color w:val="000000" w:themeColor="text1"/>
+          <w:sz w:val="28"/>
+          <w:szCs w:val="28"/>
+        </w:rPr>
+      </w:pPr>
+      <w:r>
+        <w:rPr>
+          <w:b/>
+          <w:bCs/>
+          <w:color w:val="000000" w:themeColor="text1"/>
+          <w:sz w:val="28"/>
+          <w:szCs w:val="28"/>
+        </w:rPr>
+        <w:t>-</w:t>
+      </w:r>
+      <w:r>
+        <w:rPr>
+          <w:b/>
+          <w:bCs/>
+          <w:color w:val="000000" w:themeColor="text1"/>
+          <w:sz w:val="28"/>
+          <w:szCs w:val="28"/>
+        </w:rPr>
+        <w:t xml:space="preserve">Criteria for Opening a Bug: </w:t>
+      </w:r>
+    </w:p>
+    <w:p>
+      <w:r>
+        <w:rPr>
+          <w:rFonts w:asciiTheme="majorHAnsi" w:eastAsiaTheme="majorEastAsia" w:hAnsiTheme="majorHAnsi" w:cstheme="majorBidi"/>
+          <w:b/>
+          <w:bCs/>
+          <w:color w:val="000000" w:themeColor="text1"/>
+          <w:sz w:val="28"/>
+          <w:szCs w:val="28"/>
+        </w:rPr>
+        <w:t>Clear description:</w:t>
+      </w:r>
+      <w:r>
+        <w:t xml:space="preserve"> A bug report should have a concise and detailed description of the issue, including steps to reproduce and expected results. </w:t>
+      </w:r>
+    </w:p>
+    <w:p>
+      <w:r>
+        <w:rPr>
+          <w:rFonts w:asciiTheme="majorHAnsi" w:eastAsiaTheme="majorEastAsia" w:hAnsiTheme="majorHAnsi" w:cstheme="majorBidi"/>
+          <w:b/>
+          <w:bCs/>
+          <w:color w:val="000000" w:themeColor="text1"/>
+          <w:sz w:val="28"/>
+          <w:szCs w:val="28"/>
+        </w:rPr>
+        <w:t>Reproducibility:</w:t>
+      </w:r>
+      <w:r>
+        <w:t xml:space="preserve"> The bug should be reproducible consistently to help identify and resolve the issue. </w:t>
+      </w:r>
+    </w:p>
+    <w:p>
+      <w:r>
+        <w:rPr>
+          <w:rFonts w:asciiTheme="majorHAnsi" w:eastAsiaTheme="majorEastAsia" w:hAnsiTheme="majorHAnsi" w:cstheme="majorBidi"/>
+          <w:b/>
+          <w:bCs/>
+          <w:color w:val="000000" w:themeColor="text1"/>
+          <w:sz w:val="28"/>
+          <w:szCs w:val="28"/>
+        </w:rPr>
+        <w:t>Supporting materials:</w:t>
+      </w:r>
+      <w:r>
+        <w:t xml:space="preserve"> Include any relevant screenshots, logs, or additional information that can help the development team understand and reproduce the bug. </w:t>
+      </w:r>
+    </w:p>
+    <w:p/>
+    <w:p>
+      <w:pPr>
+        <w:pStyle w:val="Heading2"/>
+        <w:rPr>
+          <w:b/>
+          <w:bCs/>
+          <w:color w:val="000000" w:themeColor="text1"/>
+          <w:sz w:val="28"/>
+          <w:szCs w:val="28"/>
+        </w:rPr>
+      </w:pPr>
+      <w:r>
+        <w:rPr>
+          <w:b/>
+          <w:bCs/>
+          <w:color w:val="000000" w:themeColor="text1"/>
+          <w:sz w:val="28"/>
+          <w:szCs w:val="28"/>
+        </w:rPr>
+        <w:t xml:space="preserve">-Bug Report Contents: </w:t>
+      </w:r>
+    </w:p>
+    <w:p>
+      <w:r>
+        <w:rPr>
+          <w:rFonts w:asciiTheme="majorHAnsi" w:eastAsiaTheme="majorEastAsia" w:hAnsiTheme="majorHAnsi" w:cstheme="majorBidi"/>
+          <w:b/>
+          <w:bCs/>
+          <w:color w:val="000000" w:themeColor="text1"/>
+          <w:sz w:val="28"/>
+          <w:szCs w:val="28"/>
+        </w:rPr>
+        <w:t>ID:</w:t>
+      </w:r>
+      <w:r>
+        <w:t xml:space="preserve"> unique for bug.</w:t>
+      </w:r>
+    </w:p>
+    <w:p>
+      <w:r>
+        <w:rPr>
+          <w:rFonts w:asciiTheme="majorHAnsi" w:eastAsiaTheme="majorEastAsia" w:hAnsiTheme="majorHAnsi" w:cstheme="majorBidi"/>
+          <w:b/>
+          <w:bCs/>
+          <w:color w:val="000000" w:themeColor="text1"/>
+          <w:sz w:val="28"/>
+          <w:szCs w:val="28"/>
+        </w:rPr>
+        <w:t>Title:</w:t>
+      </w:r>
+      <w:r>
+        <w:t xml:space="preserve"> A brief and descriptive title for the bug report. </w:t>
+      </w:r>
+    </w:p>
+    <w:p>
+      <w:r>
+        <w:rPr>
+          <w:rFonts w:asciiTheme="majorHAnsi" w:eastAsiaTheme="majorEastAsia" w:hAnsiTheme="majorHAnsi" w:cstheme="majorBidi"/>
+          <w:b/>
+          <w:bCs/>
+          <w:color w:val="000000" w:themeColor="text1"/>
+          <w:sz w:val="28"/>
+          <w:szCs w:val="28"/>
+        </w:rPr>
+        <w:t>Description:</w:t>
+      </w:r>
+      <w:r>
+        <w:t xml:space="preserve"> Detailed information about the bug, including steps to reproduce, observed behavior, and expected behavior. </w:t>
+      </w:r>
+    </w:p>
+    <w:p>
+      <w:pPr>
+        <w:rPr>
+          <w:rFonts w:ascii="Calibri" w:eastAsia="Times New Roman" w:hAnsi="Calibri" w:cs="Calibri"/>
+          <w:b/>
+          <w:bCs/>
+          <w:color w:val="000000"/>
+          <w:sz w:val="22"/>
+          <w:szCs w:val="22"/>
+        </w:rPr>
+      </w:pPr>
+      <w:r>
+        <w:rPr>
+          <w:rFonts w:ascii="Calibri" w:eastAsia="Times New Roman" w:hAnsi="Calibri" w:cs="Calibri"/>
+          <w:b/>
+          <w:bCs/>
+          <w:color w:val="000000"/>
+          <w:sz w:val="22"/>
+          <w:szCs w:val="22"/>
+        </w:rPr>
+        <w:t>Preconditions</w:t>
+      </w:r>
+      <w:r>
+        <w:rPr>
+          <w:rFonts w:ascii="Calibri" w:eastAsia="Times New Roman" w:hAnsi="Calibri" w:cs="Calibri"/>
+          <w:b/>
+          <w:bCs/>
+          <w:color w:val="000000"/>
+          <w:sz w:val="22"/>
+          <w:szCs w:val="22"/>
+        </w:rPr>
+        <w:t xml:space="preserve">: </w:t>
+      </w:r>
+      <w:r>
+        <w:t>if needed</w:t>
+      </w:r>
+    </w:p>
+    <w:p>
+      <w:r>
+        <w:rPr>
+          <w:rFonts w:asciiTheme="majorHAnsi" w:eastAsiaTheme="majorEastAsia" w:hAnsiTheme="majorHAnsi" w:cstheme="majorBidi"/>
+          <w:b/>
+          <w:bCs/>
+          <w:color w:val="000000" w:themeColor="text1"/>
+          <w:sz w:val="28"/>
+          <w:szCs w:val="28"/>
+        </w:rPr>
+        <w:t>Environment details:</w:t>
+      </w:r>
+      <w:r>
+        <w:t xml:space="preserve"> Mention the platform, operating system, device, and software versions on which the bug occurred. </w:t>
+      </w:r>
+    </w:p>
+    <w:p>
+      <w:bookmarkStart w:id="16" w:name="_GoBack"/>
+      <w:r>
+        <w:rPr>
+          <w:rFonts w:asciiTheme="majorHAnsi" w:eastAsiaTheme="majorEastAsia" w:hAnsiTheme="majorHAnsi" w:cstheme="majorBidi"/>
+          <w:b/>
+          <w:bCs/>
+          <w:color w:val="000000" w:themeColor="text1"/>
+          <w:sz w:val="28"/>
+          <w:szCs w:val="28"/>
+        </w:rPr>
+        <w:t>Attachments</w:t>
+      </w:r>
+      <w:bookmarkEnd w:id="16"/>
+      <w:r>
+        <w:rPr>
+          <w:rFonts w:asciiTheme="majorHAnsi" w:eastAsiaTheme="majorEastAsia" w:hAnsiTheme="majorHAnsi" w:cstheme="majorBidi"/>
+          <w:b/>
+          <w:bCs/>
+          <w:color w:val="000000" w:themeColor="text1"/>
+          <w:sz w:val="28"/>
+          <w:szCs w:val="28"/>
         </w:rPr>
         <w:t>:</w:t>
       </w:r>
-      <w:bookmarkEnd w:id="14"/>
-    </w:p>
+      <w:r>
+        <w:t xml:space="preserve"> Include any relevant screenshots, logs, or files that can aid in understanding and resolving the bug. </w:t>
+      </w:r>
+    </w:p>
+    <w:p>
+      <w:r>
+        <w:rPr>
+          <w:rFonts w:asciiTheme="majorHAnsi" w:eastAsiaTheme="majorEastAsia" w:hAnsiTheme="majorHAnsi" w:cstheme="majorBidi"/>
+          <w:b/>
+          <w:bCs/>
+          <w:color w:val="000000" w:themeColor="text1"/>
+          <w:sz w:val="28"/>
+          <w:szCs w:val="28"/>
+        </w:rPr>
+        <w:t>Bug assignment:</w:t>
+      </w:r>
+      <w:r>
+        <w:t xml:space="preserve"> Assign the bug to the respective developer or team responsible for its resolution. </w:t>
+      </w:r>
+    </w:p>
+    <w:p>
+      <w:r>
+        <w:rPr>
+          <w:rFonts w:asciiTheme="majorHAnsi" w:eastAsiaTheme="majorEastAsia" w:hAnsiTheme="majorHAnsi" w:cstheme="majorBidi"/>
+          <w:b/>
+          <w:bCs/>
+          <w:color w:val="000000" w:themeColor="text1"/>
+          <w:sz w:val="28"/>
+          <w:szCs w:val="28"/>
+        </w:rPr>
+        <w:t>Status updates:</w:t>
+      </w:r>
+      <w:r>
+        <w:t xml:space="preserve"> Track the bug's life cycle, including changes in status, comments, and progress updates. </w:t>
+      </w:r>
+    </w:p>
+    <w:p/>
     <w:p>
       <w:pPr>
         <w:pStyle w:val="Heading2"/>
@@ -2474,20 +3355,230 @@
           <w:sz w:val="28"/>
           <w:szCs w:val="28"/>
         </w:rPr>
-        <w:t>-</w:t>
-      </w:r>
-      <w:r>
-        <w:rPr>
-          <w:b/>
-          <w:bCs/>
-          <w:color w:val="000000" w:themeColor="text1"/>
-          <w:sz w:val="28"/>
-          <w:szCs w:val="28"/>
-        </w:rPr>
-        <w:t>Test Case Generation</w:t>
-      </w:r>
-      <w:r>
-        <w:rPr>
+        <w:lastRenderedPageBreak/>
+        <w:t xml:space="preserve">-Bug Fixing and Verification: </w:t>
+      </w:r>
+    </w:p>
+    <w:p>
+      <w:r>
+        <w:t xml:space="preserve">Once a bug has been reported and assigned to a developer, the bug fixing and verification process begins. This section outlines the steps involved in resolving the reported bugs and ensuring their successful closure. </w:t>
+      </w:r>
+    </w:p>
+    <w:p/>
+    <w:p>
+      <w:pPr>
+        <w:pStyle w:val="Heading2"/>
+        <w:rPr>
+          <w:b/>
+          <w:bCs/>
+          <w:color w:val="000000" w:themeColor="text1"/>
+          <w:sz w:val="28"/>
+          <w:szCs w:val="28"/>
+        </w:rPr>
+      </w:pPr>
+      <w:r>
+        <w:rPr>
+          <w:b/>
+          <w:bCs/>
+          <w:color w:val="000000" w:themeColor="text1"/>
+          <w:sz w:val="28"/>
+          <w:szCs w:val="28"/>
+        </w:rPr>
+        <w:t xml:space="preserve">Bug Fixing Process: </w:t>
+      </w:r>
+    </w:p>
+    <w:p>
+      <w:pPr>
+        <w:rPr>
+          <w:rFonts w:asciiTheme="majorHAnsi" w:eastAsiaTheme="majorEastAsia" w:hAnsiTheme="majorHAnsi" w:cstheme="majorBidi"/>
+          <w:b/>
+          <w:bCs/>
+          <w:color w:val="000000" w:themeColor="text1"/>
+          <w:sz w:val="28"/>
+          <w:szCs w:val="28"/>
+        </w:rPr>
+      </w:pPr>
+    </w:p>
+    <w:p>
+      <w:r>
+        <w:rPr>
+          <w:rFonts w:asciiTheme="majorHAnsi" w:eastAsiaTheme="majorEastAsia" w:hAnsiTheme="majorHAnsi" w:cstheme="majorBidi"/>
+          <w:b/>
+          <w:bCs/>
+          <w:color w:val="000000" w:themeColor="text1"/>
+          <w:sz w:val="28"/>
+          <w:szCs w:val="28"/>
+        </w:rPr>
+        <w:t>1-Developer Analysis:</w:t>
+      </w:r>
+      <w:r>
+        <w:t xml:space="preserve"> The assigned developer analyzes the bug report, reproduces the issue, and identifies the root cause of the bug. </w:t>
+      </w:r>
+    </w:p>
+    <w:p>
+      <w:r>
+        <w:rPr>
+          <w:rFonts w:asciiTheme="majorHAnsi" w:eastAsiaTheme="majorEastAsia" w:hAnsiTheme="majorHAnsi" w:cstheme="majorBidi"/>
+          <w:b/>
+          <w:bCs/>
+          <w:color w:val="000000" w:themeColor="text1"/>
+          <w:sz w:val="28"/>
+          <w:szCs w:val="28"/>
+        </w:rPr>
+        <w:t>2-Bug Fixing:</w:t>
+      </w:r>
+      <w:r>
+        <w:t xml:space="preserve"> The developer makes the necessary code changes or fixes to address the reported bug. </w:t>
+      </w:r>
+    </w:p>
+    <w:p>
+      <w:r>
+        <w:rPr>
+          <w:rFonts w:asciiTheme="majorHAnsi" w:eastAsiaTheme="majorEastAsia" w:hAnsiTheme="majorHAnsi" w:cstheme="majorBidi"/>
+          <w:b/>
+          <w:bCs/>
+          <w:color w:val="000000" w:themeColor="text1"/>
+          <w:sz w:val="28"/>
+          <w:szCs w:val="28"/>
+        </w:rPr>
+        <w:t>3-Code Review:</w:t>
+      </w:r>
+      <w:r>
+        <w:t xml:space="preserve"> The fixed code undergoes a code review process to ensure quality and adherence to coding standards. </w:t>
+      </w:r>
+    </w:p>
+    <w:p>
+      <w:r>
+        <w:rPr>
+          <w:rFonts w:asciiTheme="majorHAnsi" w:eastAsiaTheme="majorEastAsia" w:hAnsiTheme="majorHAnsi" w:cstheme="majorBidi"/>
+          <w:b/>
+          <w:bCs/>
+          <w:color w:val="000000" w:themeColor="text1"/>
+          <w:sz w:val="28"/>
+          <w:szCs w:val="28"/>
+        </w:rPr>
+        <w:t xml:space="preserve">4-Compilation and Build: </w:t>
+      </w:r>
+      <w:r>
+        <w:t xml:space="preserve">The fixed code is compiled, and a new build or version of the software is created. </w:t>
+      </w:r>
+    </w:p>
+    <w:p>
+      <w:pPr>
+        <w:rPr>
+          <w:rFonts w:asciiTheme="majorHAnsi" w:eastAsiaTheme="majorEastAsia" w:hAnsiTheme="majorHAnsi" w:cstheme="majorBidi"/>
+          <w:b/>
+          <w:bCs/>
+          <w:color w:val="000000" w:themeColor="text1"/>
+          <w:sz w:val="28"/>
+          <w:szCs w:val="28"/>
+        </w:rPr>
+      </w:pPr>
+      <w:r>
+        <w:rPr>
+          <w:rFonts w:asciiTheme="majorHAnsi" w:eastAsiaTheme="majorEastAsia" w:hAnsiTheme="majorHAnsi" w:cstheme="majorBidi"/>
+          <w:b/>
+          <w:bCs/>
+          <w:color w:val="000000" w:themeColor="text1"/>
+          <w:sz w:val="28"/>
+          <w:szCs w:val="28"/>
+        </w:rPr>
+        <w:t xml:space="preserve">5-Confirmation Testing: </w:t>
+      </w:r>
+    </w:p>
+    <w:p>
+      <w:r>
+        <w:t xml:space="preserve">The developer performs confirmation testing on the fixed bug to verify that the issue has been resolved. </w:t>
+      </w:r>
+    </w:p>
+    <w:p/>
+    <w:p>
+      <w:pPr>
+        <w:pStyle w:val="Heading2"/>
+        <w:rPr>
+          <w:b/>
+          <w:bCs/>
+          <w:color w:val="000000" w:themeColor="text1"/>
+          <w:sz w:val="28"/>
+          <w:szCs w:val="28"/>
+        </w:rPr>
+      </w:pPr>
+      <w:r>
+        <w:rPr>
+          <w:b/>
+          <w:bCs/>
+          <w:color w:val="000000" w:themeColor="text1"/>
+          <w:sz w:val="28"/>
+          <w:szCs w:val="28"/>
+        </w:rPr>
+        <w:t xml:space="preserve">Bug Verification Process: </w:t>
+      </w:r>
+    </w:p>
+    <w:p>
+      <w:pPr>
+        <w:rPr>
+          <w:rFonts w:asciiTheme="majorHAnsi" w:eastAsiaTheme="majorEastAsia" w:hAnsiTheme="majorHAnsi" w:cstheme="majorBidi"/>
+          <w:b/>
+          <w:bCs/>
+          <w:color w:val="000000" w:themeColor="text1"/>
+          <w:sz w:val="28"/>
+          <w:szCs w:val="28"/>
+        </w:rPr>
+      </w:pPr>
+    </w:p>
+    <w:p>
+      <w:pPr>
+        <w:rPr>
+          <w:rFonts w:asciiTheme="majorHAnsi" w:eastAsiaTheme="majorEastAsia" w:hAnsiTheme="majorHAnsi" w:cstheme="majorBidi"/>
+          <w:b/>
+          <w:bCs/>
+          <w:color w:val="000000" w:themeColor="text1"/>
+          <w:sz w:val="28"/>
+          <w:szCs w:val="28"/>
+        </w:rPr>
+      </w:pPr>
+      <w:r>
+        <w:rPr>
+          <w:rFonts w:asciiTheme="majorHAnsi" w:eastAsiaTheme="majorEastAsia" w:hAnsiTheme="majorHAnsi" w:cstheme="majorBidi"/>
+          <w:b/>
+          <w:bCs/>
+          <w:color w:val="000000" w:themeColor="text1"/>
+          <w:sz w:val="28"/>
+          <w:szCs w:val="28"/>
+        </w:rPr>
+        <w:t xml:space="preserve">1-Regression Testing: </w:t>
+      </w:r>
+    </w:p>
+    <w:p>
+      <w:r>
+        <w:t xml:space="preserve">The fixed bug undergoes regression testing, which involves retesting the affected functionality to ensure that the fix did not introduce any new issues. </w:t>
+      </w:r>
+    </w:p>
+    <w:p>
+      <w:pPr>
+        <w:rPr>
+          <w:rFonts w:asciiTheme="majorHAnsi" w:eastAsiaTheme="majorEastAsia" w:hAnsiTheme="majorHAnsi" w:cstheme="majorBidi"/>
+          <w:b/>
+          <w:bCs/>
+          <w:color w:val="000000" w:themeColor="text1"/>
+          <w:sz w:val="28"/>
+          <w:szCs w:val="28"/>
+        </w:rPr>
+      </w:pPr>
+      <w:r>
+        <w:rPr>
+          <w:rFonts w:asciiTheme="majorHAnsi" w:eastAsiaTheme="majorEastAsia" w:hAnsiTheme="majorHAnsi" w:cstheme="majorBidi"/>
+          <w:b/>
+          <w:bCs/>
+          <w:color w:val="000000" w:themeColor="text1"/>
+          <w:sz w:val="28"/>
+          <w:szCs w:val="28"/>
+        </w:rPr>
+        <w:t>2-Confirmation Testing</w:t>
+      </w:r>
+      <w:r>
+        <w:rPr>
+          <w:rFonts w:asciiTheme="majorHAnsi" w:eastAsiaTheme="majorEastAsia" w:hAnsiTheme="majorHAnsi" w:cstheme="majorBidi"/>
           <w:b/>
           <w:bCs/>
           <w:color w:val="000000" w:themeColor="text1"/>
@@ -2496,420 +3587,45 @@
         </w:rPr>
         <w:t>:</w:t>
       </w:r>
-    </w:p>
-    <w:p>
-      <w:r>
-        <w:t xml:space="preserve">In this phase, testing team documents the test cases. </w:t>
-      </w:r>
-    </w:p>
-    <w:p>
-      <w:pPr>
-        <w:pStyle w:val="Heading2"/>
-        <w:rPr>
-          <w:b/>
-          <w:bCs/>
-          <w:color w:val="000000" w:themeColor="text1"/>
-          <w:sz w:val="28"/>
-          <w:szCs w:val="28"/>
-        </w:rPr>
-      </w:pPr>
-      <w:r>
-        <w:rPr>
-          <w:b/>
-          <w:bCs/>
-          <w:color w:val="000000" w:themeColor="text1"/>
-          <w:sz w:val="28"/>
-          <w:szCs w:val="28"/>
-        </w:rPr>
-        <w:t>-</w:t>
-      </w:r>
-      <w:r>
-        <w:rPr>
-          <w:b/>
-          <w:bCs/>
-          <w:color w:val="000000" w:themeColor="text1"/>
-          <w:sz w:val="28"/>
-          <w:szCs w:val="28"/>
-        </w:rPr>
-        <w:t xml:space="preserve">Test Case </w:t>
-      </w:r>
-      <w:r>
-        <w:rPr>
-          <w:b/>
-          <w:bCs/>
-          <w:color w:val="000000" w:themeColor="text1"/>
-          <w:sz w:val="28"/>
-          <w:szCs w:val="28"/>
-        </w:rPr>
-        <w:t>Documentation:</w:t>
-      </w:r>
-    </w:p>
-    <w:p>
-      <w:r>
-        <w:t>1- Testers will write test cases</w:t>
-      </w:r>
-      <w:r>
-        <w:t xml:space="preserve"> report</w:t>
-      </w:r>
-      <w:r>
-        <w:t xml:space="preserve"> in excel </w:t>
-      </w:r>
-      <w:r>
-        <w:t>file</w:t>
-      </w:r>
-      <w:r>
-        <w:t xml:space="preserve"> on drive and this </w:t>
-      </w:r>
-      <w:r>
-        <w:t>file</w:t>
-      </w:r>
-      <w:r>
-        <w:t xml:space="preserve"> will uploaded daily to our GitHub repository this sheet include these parameters (</w:t>
-      </w:r>
-      <w:r>
-        <w:t>Test Case</w:t>
-      </w:r>
-      <w:r>
+      <w:r>
+        <w:rPr>
+          <w:rFonts w:asciiTheme="majorHAnsi" w:eastAsiaTheme="majorEastAsia" w:hAnsiTheme="majorHAnsi" w:cstheme="majorBidi"/>
+          <w:b/>
+          <w:bCs/>
+          <w:color w:val="000000" w:themeColor="text1"/>
+          <w:sz w:val="28"/>
+          <w:szCs w:val="28"/>
+        </w:rPr>
         <w:t xml:space="preserve"> </w:t>
       </w:r>
-      <w:r>
-        <w:t>ID</w:t>
-      </w:r>
-      <w:r>
-        <w:t>,</w:t>
-      </w:r>
-      <w:r>
-        <w:t xml:space="preserve"> </w:t>
-      </w:r>
-      <w:r>
-        <w:t>Name</w:t>
-      </w:r>
-      <w:r>
-        <w:t>, Description, s</w:t>
-      </w:r>
-      <w:r>
-        <w:t>teps</w:t>
-      </w:r>
-      <w:r>
-        <w:t xml:space="preserve">, </w:t>
-      </w:r>
-      <w:r>
-        <w:t>Expected Result</w:t>
-      </w:r>
-      <w:r>
-        <w:t xml:space="preserve">, </w:t>
-      </w:r>
-      <w:r>
-        <w:t>Actual result</w:t>
-      </w:r>
-      <w:r>
-        <w:t xml:space="preserve">, </w:t>
-      </w:r>
-      <w:r>
-        <w:t>Designed By</w:t>
-      </w:r>
-      <w:r>
-        <w:t xml:space="preserve">, </w:t>
-      </w:r>
-      <w:r>
-        <w:t>Status</w:t>
-      </w:r>
-      <w:r>
-        <w:t xml:space="preserve">) </w:t>
-      </w:r>
-    </w:p>
-    <w:p>
-      <w:r>
-        <w:t xml:space="preserve">2- </w:t>
-      </w:r>
-      <w:r>
-        <w:t xml:space="preserve">Excel </w:t>
-      </w:r>
-      <w:r>
-        <w:t>file</w:t>
-      </w:r>
-      <w:r>
-        <w:t xml:space="preserve"> for test cases separated into </w:t>
-      </w:r>
-      <w:r>
-        <w:t>sheets every sheet named by one feature and include test cases relate this feature.</w:t>
-      </w:r>
-    </w:p>
-    <w:p>
-      <w:r>
-        <w:t>3</w:t>
-      </w:r>
-      <w:r>
-        <w:t>- Tester will write ID manually depend on feature</w:t>
-      </w:r>
-      <w:r>
-        <w:t>’s</w:t>
-      </w:r>
-      <w:r>
-        <w:t xml:space="preserve"> name and number of test cases</w:t>
-      </w:r>
-      <w:r>
-        <w:t>.</w:t>
-      </w:r>
-      <w:r>
-        <w:t xml:space="preserve">      </w:t>
-      </w:r>
-    </w:p>
-    <w:p>
-      <w:pPr>
-        <w:pStyle w:val="Heading2"/>
-        <w:rPr>
-          <w:b/>
-          <w:bCs/>
-          <w:color w:val="000000" w:themeColor="text1"/>
-          <w:sz w:val="28"/>
-          <w:szCs w:val="28"/>
-        </w:rPr>
-      </w:pPr>
-      <w:bookmarkStart w:id="15" w:name="_Toc134318113"/>
-      <w:r>
-        <w:rPr>
-          <w:b/>
-          <w:bCs/>
-          <w:color w:val="000000" w:themeColor="text1"/>
-          <w:sz w:val="28"/>
-          <w:szCs w:val="28"/>
-        </w:rPr>
-        <w:t>-</w:t>
-      </w:r>
-      <w:r>
-        <w:rPr>
-          <w:b/>
-          <w:bCs/>
-          <w:color w:val="000000" w:themeColor="text1"/>
-          <w:sz w:val="28"/>
-          <w:szCs w:val="28"/>
-        </w:rPr>
-        <w:t xml:space="preserve">Test Case </w:t>
-      </w:r>
-      <w:r>
-        <w:rPr>
-          <w:b/>
-          <w:bCs/>
-          <w:color w:val="000000" w:themeColor="text1"/>
-          <w:sz w:val="28"/>
-          <w:szCs w:val="28"/>
-        </w:rPr>
-        <w:t>Review Strategy:</w:t>
-      </w:r>
-      <w:bookmarkStart w:id="16" w:name="_GoBack"/>
-      <w:bookmarkEnd w:id="15"/>
-      <w:bookmarkEnd w:id="16"/>
-    </w:p>
-    <w:p>
-      <w:r>
-        <w:t>Test cases that are prepared can be</w:t>
-      </w:r>
-      <w:r>
-        <w:t xml:space="preserve"> moved to other</w:t>
-      </w:r>
-      <w:r>
-        <w:t xml:space="preserve"> </w:t>
-      </w:r>
-      <w:r>
-        <w:t>team member to review</w:t>
-      </w:r>
-      <w:r>
-        <w:t xml:space="preserve"> the test cases</w:t>
-      </w:r>
-      <w:r>
-        <w:t>,</w:t>
-      </w:r>
-    </w:p>
-    <w:p>
-      <w:r>
-        <w:t xml:space="preserve">And may be review by coach or team’s assessor and write </w:t>
-      </w:r>
-      <w:r>
-        <w:t>Review comments</w:t>
-      </w:r>
-      <w:r>
-        <w:t xml:space="preserve"> </w:t>
-      </w:r>
-    </w:p>
-    <w:p>
-      <w:pPr>
-        <w:pStyle w:val="Heading2"/>
-        <w:rPr>
-          <w:b/>
-          <w:bCs/>
-          <w:color w:val="000000" w:themeColor="text1"/>
-          <w:sz w:val="28"/>
-          <w:szCs w:val="28"/>
-        </w:rPr>
-      </w:pPr>
-      <w:r>
-        <w:rPr>
-          <w:b/>
-          <w:bCs/>
-          <w:color w:val="000000" w:themeColor="text1"/>
-          <w:sz w:val="28"/>
-          <w:szCs w:val="28"/>
-        </w:rPr>
-        <w:t>-</w:t>
-      </w:r>
-      <w:r>
-        <w:rPr>
-          <w:b/>
-          <w:bCs/>
-          <w:color w:val="000000" w:themeColor="text1"/>
-          <w:sz w:val="28"/>
-          <w:szCs w:val="28"/>
-        </w:rPr>
-        <w:t>Rework</w:t>
-      </w:r>
-      <w:r>
-        <w:rPr>
-          <w:b/>
-          <w:bCs/>
-          <w:color w:val="000000" w:themeColor="text1"/>
-          <w:sz w:val="28"/>
-          <w:szCs w:val="28"/>
-        </w:rPr>
-        <w:t>:</w:t>
-      </w:r>
-    </w:p>
-    <w:p>
-      <w:r>
-        <w:t xml:space="preserve">Test cases with Review comments are reworked. </w:t>
-      </w:r>
-    </w:p>
-    <w:p>
-      <w:pPr>
-        <w:pStyle w:val="Heading2"/>
-        <w:rPr>
-          <w:b/>
-          <w:bCs/>
-          <w:color w:val="000000" w:themeColor="text1"/>
-          <w:sz w:val="28"/>
-          <w:szCs w:val="28"/>
-        </w:rPr>
-      </w:pPr>
-      <w:r>
-        <w:rPr>
-          <w:b/>
-          <w:bCs/>
-          <w:color w:val="000000" w:themeColor="text1"/>
-          <w:sz w:val="28"/>
-          <w:szCs w:val="28"/>
-        </w:rPr>
-        <w:t>-</w:t>
-      </w:r>
-      <w:r>
-        <w:rPr>
-          <w:b/>
-          <w:bCs/>
-          <w:color w:val="000000" w:themeColor="text1"/>
-          <w:sz w:val="28"/>
-          <w:szCs w:val="28"/>
-        </w:rPr>
-        <w:t>Test Case Finalization</w:t>
-      </w:r>
-      <w:r>
-        <w:rPr>
-          <w:b/>
-          <w:bCs/>
-          <w:color w:val="000000" w:themeColor="text1"/>
-          <w:sz w:val="28"/>
-          <w:szCs w:val="28"/>
-        </w:rPr>
-        <w:t>:</w:t>
-      </w:r>
-    </w:p>
-    <w:p>
-      <w:r>
-        <w:t xml:space="preserve">Upon successful review, test cases are ready to execute. This is an important step. Once test cases are finalized, we can version the test case artifacts and baseline them. </w:t>
-      </w:r>
-    </w:p>
-    <w:p>
-      <w:pPr>
-        <w:pStyle w:val="Heading1"/>
-        <w:rPr>
-          <w:b/>
-          <w:bCs/>
-          <w:color w:val="000000" w:themeColor="text1"/>
-          <w:sz w:val="36"/>
-          <w:szCs w:val="36"/>
-        </w:rPr>
-      </w:pPr>
-      <w:r>
-        <w:rPr>
-          <w:b/>
-          <w:bCs/>
-          <w:color w:val="000000" w:themeColor="text1"/>
-          <w:sz w:val="36"/>
-          <w:szCs w:val="36"/>
-        </w:rPr>
-        <w:lastRenderedPageBreak/>
-        <w:t>Bug</w:t>
-      </w:r>
-      <w:r>
-        <w:rPr>
-          <w:b/>
-          <w:bCs/>
-          <w:color w:val="000000" w:themeColor="text1"/>
-          <w:sz w:val="36"/>
-          <w:szCs w:val="36"/>
-        </w:rPr>
-        <w:t xml:space="preserve"> Lifecycle</w:t>
-      </w:r>
-      <w:r>
-        <w:rPr>
-          <w:b/>
-          <w:bCs/>
-          <w:color w:val="000000" w:themeColor="text1"/>
-          <w:sz w:val="36"/>
-          <w:szCs w:val="36"/>
-        </w:rPr>
-        <w:t>:</w:t>
-      </w:r>
-    </w:p>
-    <w:p>
-      <w:r>
-        <w:t xml:space="preserve">If we have </w:t>
-      </w:r>
-      <w:r>
-        <w:t>test case fail</w:t>
-      </w:r>
-      <w:r>
-        <w:t xml:space="preserve"> when execute test cases it is detect as a bug and we will write bug report in excel file which is same as test case report and its criteria </w:t>
-      </w:r>
-      <w:r>
-        <w:t>and mention r</w:t>
-      </w:r>
-      <w:r>
-        <w:t>elated Test case</w:t>
-      </w:r>
-      <w:r>
-        <w:t xml:space="preserve"> </w:t>
-      </w:r>
-      <w:r>
-        <w:t>but in this step status will be defined as (</w:t>
-      </w:r>
-      <w:r>
-        <w:t>open or closed</w:t>
-      </w:r>
-      <w:r>
-        <w:t xml:space="preserve">) </w:t>
-      </w:r>
-      <w:r>
-        <w:t xml:space="preserve">if test case fail it will follow next </w:t>
-      </w:r>
-      <w:proofErr w:type="spellStart"/>
-      <w:r>
-        <w:t>steps:</w:t>
-      </w:r>
-      <w:r>
-        <w:t>v</w:t>
-      </w:r>
-      <w:proofErr w:type="spellEnd"/>
-      <w:r>
-        <w:t xml:space="preserve">                                                                                                                                                                                                                                                                                                                                                                                                                                                                                                                                       </w:t>
+    </w:p>
+    <w:p>
+      <w:r>
+        <w:t>B</w:t>
+      </w:r>
+      <w:r>
+        <w:t xml:space="preserve">y Testers: Testers also perform confirmation testing on the fixed bug to validate that the issue has indeed been resolved. </w:t>
+      </w:r>
+    </w:p>
+    <w:p>
+      <w:r>
+        <w:rPr>
+          <w:rFonts w:asciiTheme="majorHAnsi" w:eastAsiaTheme="majorEastAsia" w:hAnsiTheme="majorHAnsi" w:cstheme="majorBidi"/>
+          <w:b/>
+          <w:bCs/>
+          <w:color w:val="000000" w:themeColor="text1"/>
+          <w:sz w:val="28"/>
+          <w:szCs w:val="28"/>
+        </w:rPr>
+        <w:t xml:space="preserve">3-Verification Criteria: </w:t>
+      </w:r>
+    </w:p>
+    <w:p>
+      <w:pPr>
+        <w:pStyle w:val="ListParagraph"/>
+      </w:pPr>
+      <w:r>
+        <w:t xml:space="preserve">The bug is considered successfully fixed and can be closed if the following criteria are met: </w:t>
       </w:r>
     </w:p>
     <w:p>
@@ -2917,14 +3633,14 @@
         <w:pStyle w:val="ListParagraph"/>
         <w:numPr>
           <w:ilvl w:val="0"/>
-          <w:numId w:val="5"/>
+          <w:numId w:val="6"/>
         </w:numPr>
       </w:pPr>
       <w:r>
-        <w:t>Assign bugs to developer to solve this defect</w:t>
-      </w:r>
-      <w:r>
-        <w:t xml:space="preserve"> with status (open)</w:t>
+        <w:t xml:space="preserve">The bug no longer </w:t>
+      </w:r>
+      <w:r>
+        <w:t xml:space="preserve">exists or behaves as expected. </w:t>
       </w:r>
     </w:p>
     <w:p>
@@ -2932,14 +3648,11 @@
         <w:pStyle w:val="ListParagraph"/>
         <w:numPr>
           <w:ilvl w:val="0"/>
-          <w:numId w:val="5"/>
+          <w:numId w:val="6"/>
         </w:numPr>
       </w:pPr>
       <w:r>
-        <w:t xml:space="preserve">After fixing bugs tester </w:t>
-      </w:r>
-      <w:r>
-        <w:t>is doing confirmation test and verified if bug fixed true tester will change status to close, else reopen bug and return it to develop team.</w:t>
+        <w:t xml:space="preserve">The fix does not introduce new bugs or adversely affect other parts of the system. </w:t>
       </w:r>
     </w:p>
     <w:p>
@@ -2947,27 +3660,33 @@
         <w:pStyle w:val="ListParagraph"/>
         <w:numPr>
           <w:ilvl w:val="0"/>
-          <w:numId w:val="5"/>
+          <w:numId w:val="6"/>
         </w:numPr>
       </w:pPr>
       <w:r>
-        <w:t>If this bug is duplicated or rejected</w:t>
-      </w:r>
-      <w:r>
-        <w:t xml:space="preserve"> it will closed.</w:t>
+        <w:t xml:space="preserve">The bug fix has been confirmed and verified by both developers and testers. </w:t>
+      </w:r>
+    </w:p>
+    <w:p>
+      <w:pPr>
+        <w:pStyle w:val="ListParagraph"/>
+        <w:numPr>
+          <w:ilvl w:val="0"/>
+          <w:numId w:val="6"/>
+        </w:numPr>
+      </w:pPr>
+      <w:r>
+        <w:t xml:space="preserve">The fix has been tested in different environments (if applicable) to ensure compatibility. </w:t>
       </w:r>
     </w:p>
     <w:p/>
     <w:p>
-      <w:pPr>
-        <w:rPr>
-          <w:b/>
-          <w:bCs/>
-          <w:sz w:val="28"/>
-          <w:szCs w:val="28"/>
-        </w:rPr>
-      </w:pPr>
-    </w:p>
+      <w:r>
+        <w:t xml:space="preserve">During the confirmation and regression testing stages, it is crucial to document and track the test cases used, any issues encountered, and their resolutions. This helps ensure thorough testing and provides a comprehensive overview of the bug fixing and verification process. </w:t>
+      </w:r>
+    </w:p>
+    <w:p/>
+    <w:p/>
     <w:sectPr>
       <w:footerReference w:type="default" r:id="rId8"/>
       <w:pgSz w:w="12240" w:h="15840"/>
@@ -3460,6 +4179,119 @@
     </w:lvl>
   </w:abstractNum>
   <w:abstractNum w:abstractNumId="3" w15:restartNumberingAfterBreak="0">
+    <w:nsid w:val="3B8D4DC4"/>
+    <w:multiLevelType w:val="hybridMultilevel"/>
+    <w:tmpl w:val="1A023B12"/>
+    <w:lvl w:ilvl="0" w:tplc="04090001">
+      <w:start w:val="1"/>
+      <w:numFmt w:val="bullet"/>
+      <w:lvlText w:val=""/>
+      <w:lvlJc w:val="left"/>
+      <w:pPr>
+        <w:ind w:left="720" w:hanging="360"/>
+      </w:pPr>
+      <w:rPr>
+        <w:rFonts w:ascii="Symbol" w:hAnsi="Symbol" w:hint="default"/>
+      </w:rPr>
+    </w:lvl>
+    <w:lvl w:ilvl="1" w:tplc="04090003" w:tentative="1">
+      <w:start w:val="1"/>
+      <w:numFmt w:val="bullet"/>
+      <w:lvlText w:val="o"/>
+      <w:lvlJc w:val="left"/>
+      <w:pPr>
+        <w:ind w:left="1440" w:hanging="360"/>
+      </w:pPr>
+      <w:rPr>
+        <w:rFonts w:ascii="Courier New" w:hAnsi="Courier New" w:cs="Courier New" w:hint="default"/>
+      </w:rPr>
+    </w:lvl>
+    <w:lvl w:ilvl="2" w:tplc="04090005" w:tentative="1">
+      <w:start w:val="1"/>
+      <w:numFmt w:val="bullet"/>
+      <w:lvlText w:val=""/>
+      <w:lvlJc w:val="left"/>
+      <w:pPr>
+        <w:ind w:left="2160" w:hanging="360"/>
+      </w:pPr>
+      <w:rPr>
+        <w:rFonts w:ascii="Wingdings" w:hAnsi="Wingdings" w:hint="default"/>
+      </w:rPr>
+    </w:lvl>
+    <w:lvl w:ilvl="3" w:tplc="04090001" w:tentative="1">
+      <w:start w:val="1"/>
+      <w:numFmt w:val="bullet"/>
+      <w:lvlText w:val=""/>
+      <w:lvlJc w:val="left"/>
+      <w:pPr>
+        <w:ind w:left="2880" w:hanging="360"/>
+      </w:pPr>
+      <w:rPr>
+        <w:rFonts w:ascii="Symbol" w:hAnsi="Symbol" w:hint="default"/>
+      </w:rPr>
+    </w:lvl>
+    <w:lvl w:ilvl="4" w:tplc="04090003" w:tentative="1">
+      <w:start w:val="1"/>
+      <w:numFmt w:val="bullet"/>
+      <w:lvlText w:val="o"/>
+      <w:lvlJc w:val="left"/>
+      <w:pPr>
+        <w:ind w:left="3600" w:hanging="360"/>
+      </w:pPr>
+      <w:rPr>
+        <w:rFonts w:ascii="Courier New" w:hAnsi="Courier New" w:cs="Courier New" w:hint="default"/>
+      </w:rPr>
+    </w:lvl>
+    <w:lvl w:ilvl="5" w:tplc="04090005" w:tentative="1">
+      <w:start w:val="1"/>
+      <w:numFmt w:val="bullet"/>
+      <w:lvlText w:val=""/>
+      <w:lvlJc w:val="left"/>
+      <w:pPr>
+        <w:ind w:left="4320" w:hanging="360"/>
+      </w:pPr>
+      <w:rPr>
+        <w:rFonts w:ascii="Wingdings" w:hAnsi="Wingdings" w:hint="default"/>
+      </w:rPr>
+    </w:lvl>
+    <w:lvl w:ilvl="6" w:tplc="04090001" w:tentative="1">
+      <w:start w:val="1"/>
+      <w:numFmt w:val="bullet"/>
+      <w:lvlText w:val=""/>
+      <w:lvlJc w:val="left"/>
+      <w:pPr>
+        <w:ind w:left="5040" w:hanging="360"/>
+      </w:pPr>
+      <w:rPr>
+        <w:rFonts w:ascii="Symbol" w:hAnsi="Symbol" w:hint="default"/>
+      </w:rPr>
+    </w:lvl>
+    <w:lvl w:ilvl="7" w:tplc="04090003" w:tentative="1">
+      <w:start w:val="1"/>
+      <w:numFmt w:val="bullet"/>
+      <w:lvlText w:val="o"/>
+      <w:lvlJc w:val="left"/>
+      <w:pPr>
+        <w:ind w:left="5760" w:hanging="360"/>
+      </w:pPr>
+      <w:rPr>
+        <w:rFonts w:ascii="Courier New" w:hAnsi="Courier New" w:cs="Courier New" w:hint="default"/>
+      </w:rPr>
+    </w:lvl>
+    <w:lvl w:ilvl="8" w:tplc="04090005" w:tentative="1">
+      <w:start w:val="1"/>
+      <w:numFmt w:val="bullet"/>
+      <w:lvlText w:val=""/>
+      <w:lvlJc w:val="left"/>
+      <w:pPr>
+        <w:ind w:left="6480" w:hanging="360"/>
+      </w:pPr>
+      <w:rPr>
+        <w:rFonts w:ascii="Wingdings" w:hAnsi="Wingdings" w:hint="default"/>
+      </w:rPr>
+    </w:lvl>
+  </w:abstractNum>
+  <w:abstractNum w:abstractNumId="4" w15:restartNumberingAfterBreak="0">
     <w:nsid w:val="70960B91"/>
     <w:multiLevelType w:val="hybridMultilevel"/>
     <w:tmpl w:val="DD907338"/>
@@ -3572,10 +4404,123 @@
       </w:rPr>
     </w:lvl>
   </w:abstractNum>
-  <w:abstractNum w:abstractNumId="4" w15:restartNumberingAfterBreak="0">
+  <w:abstractNum w:abstractNumId="5" w15:restartNumberingAfterBreak="0">
     <w:nsid w:val="77A1294A"/>
     <w:multiLevelType w:val="hybridMultilevel"/>
     <w:tmpl w:val="74CC5690"/>
+    <w:lvl w:ilvl="0" w:tplc="04090001">
+      <w:start w:val="1"/>
+      <w:numFmt w:val="bullet"/>
+      <w:lvlText w:val=""/>
+      <w:lvlJc w:val="left"/>
+      <w:pPr>
+        <w:ind w:left="720" w:hanging="360"/>
+      </w:pPr>
+      <w:rPr>
+        <w:rFonts w:ascii="Symbol" w:hAnsi="Symbol" w:hint="default"/>
+      </w:rPr>
+    </w:lvl>
+    <w:lvl w:ilvl="1" w:tplc="04090003" w:tentative="1">
+      <w:start w:val="1"/>
+      <w:numFmt w:val="bullet"/>
+      <w:lvlText w:val="o"/>
+      <w:lvlJc w:val="left"/>
+      <w:pPr>
+        <w:ind w:left="1440" w:hanging="360"/>
+      </w:pPr>
+      <w:rPr>
+        <w:rFonts w:ascii="Courier New" w:hAnsi="Courier New" w:cs="Courier New" w:hint="default"/>
+      </w:rPr>
+    </w:lvl>
+    <w:lvl w:ilvl="2" w:tplc="04090005" w:tentative="1">
+      <w:start w:val="1"/>
+      <w:numFmt w:val="bullet"/>
+      <w:lvlText w:val=""/>
+      <w:lvlJc w:val="left"/>
+      <w:pPr>
+        <w:ind w:left="2160" w:hanging="360"/>
+      </w:pPr>
+      <w:rPr>
+        <w:rFonts w:ascii="Wingdings" w:hAnsi="Wingdings" w:hint="default"/>
+      </w:rPr>
+    </w:lvl>
+    <w:lvl w:ilvl="3" w:tplc="04090001" w:tentative="1">
+      <w:start w:val="1"/>
+      <w:numFmt w:val="bullet"/>
+      <w:lvlText w:val=""/>
+      <w:lvlJc w:val="left"/>
+      <w:pPr>
+        <w:ind w:left="2880" w:hanging="360"/>
+      </w:pPr>
+      <w:rPr>
+        <w:rFonts w:ascii="Symbol" w:hAnsi="Symbol" w:hint="default"/>
+      </w:rPr>
+    </w:lvl>
+    <w:lvl w:ilvl="4" w:tplc="04090003" w:tentative="1">
+      <w:start w:val="1"/>
+      <w:numFmt w:val="bullet"/>
+      <w:lvlText w:val="o"/>
+      <w:lvlJc w:val="left"/>
+      <w:pPr>
+        <w:ind w:left="3600" w:hanging="360"/>
+      </w:pPr>
+      <w:rPr>
+        <w:rFonts w:ascii="Courier New" w:hAnsi="Courier New" w:cs="Courier New" w:hint="default"/>
+      </w:rPr>
+    </w:lvl>
+    <w:lvl w:ilvl="5" w:tplc="04090005" w:tentative="1">
+      <w:start w:val="1"/>
+      <w:numFmt w:val="bullet"/>
+      <w:lvlText w:val=""/>
+      <w:lvlJc w:val="left"/>
+      <w:pPr>
+        <w:ind w:left="4320" w:hanging="360"/>
+      </w:pPr>
+      <w:rPr>
+        <w:rFonts w:ascii="Wingdings" w:hAnsi="Wingdings" w:hint="default"/>
+      </w:rPr>
+    </w:lvl>
+    <w:lvl w:ilvl="6" w:tplc="04090001" w:tentative="1">
+      <w:start w:val="1"/>
+      <w:numFmt w:val="bullet"/>
+      <w:lvlText w:val=""/>
+      <w:lvlJc w:val="left"/>
+      <w:pPr>
+        <w:ind w:left="5040" w:hanging="360"/>
+      </w:pPr>
+      <w:rPr>
+        <w:rFonts w:ascii="Symbol" w:hAnsi="Symbol" w:hint="default"/>
+      </w:rPr>
+    </w:lvl>
+    <w:lvl w:ilvl="7" w:tplc="04090003" w:tentative="1">
+      <w:start w:val="1"/>
+      <w:numFmt w:val="bullet"/>
+      <w:lvlText w:val="o"/>
+      <w:lvlJc w:val="left"/>
+      <w:pPr>
+        <w:ind w:left="5760" w:hanging="360"/>
+      </w:pPr>
+      <w:rPr>
+        <w:rFonts w:ascii="Courier New" w:hAnsi="Courier New" w:cs="Courier New" w:hint="default"/>
+      </w:rPr>
+    </w:lvl>
+    <w:lvl w:ilvl="8" w:tplc="04090005" w:tentative="1">
+      <w:start w:val="1"/>
+      <w:numFmt w:val="bullet"/>
+      <w:lvlText w:val=""/>
+      <w:lvlJc w:val="left"/>
+      <w:pPr>
+        <w:ind w:left="6480" w:hanging="360"/>
+      </w:pPr>
+      <w:rPr>
+        <w:rFonts w:ascii="Wingdings" w:hAnsi="Wingdings" w:hint="default"/>
+      </w:rPr>
+    </w:lvl>
+  </w:abstractNum>
+  <w:abstractNum w:abstractNumId="6" w15:restartNumberingAfterBreak="0">
+    <w:nsid w:val="791614B0"/>
+    <w:multiLevelType w:val="hybridMultilevel"/>
+    <w:tmpl w:val="CC30CC14"/>
     <w:lvl w:ilvl="0" w:tplc="04090001">
       <w:start w:val="1"/>
       <w:numFmt w:val="bullet"/>
@@ -3692,13 +4637,19 @@
     <w:abstractNumId w:val="0"/>
   </w:num>
   <w:num w:numId="3">
-    <w:abstractNumId w:val="4"/>
+    <w:abstractNumId w:val="5"/>
   </w:num>
   <w:num w:numId="4">
-    <w:abstractNumId w:val="3"/>
+    <w:abstractNumId w:val="4"/>
   </w:num>
   <w:num w:numId="5">
     <w:abstractNumId w:val="1"/>
+  </w:num>
+  <w:num w:numId="6">
+    <w:abstractNumId w:val="6"/>
+  </w:num>
+  <w:num w:numId="7">
+    <w:abstractNumId w:val="3"/>
   </w:num>
 </w:numbering>
 </file>
@@ -4336,6 +5287,22 @@
       <w:contextualSpacing/>
     </w:pPr>
   </w:style>
+  <w:style w:type="paragraph" w:customStyle="1" w:styleId="Default">
+    <w:name w:val="Default"/>
+    <w:rsid w:val="0074451F"/>
+    <w:pPr>
+      <w:autoSpaceDE w:val="0"/>
+      <w:autoSpaceDN w:val="0"/>
+      <w:adjustRightInd w:val="0"/>
+      <w:spacing w:after="0" w:line="240" w:lineRule="auto"/>
+    </w:pPr>
+    <w:rPr>
+      <w:rFonts w:ascii="Arial" w:hAnsi="Arial" w:cs="Arial"/>
+      <w:color w:val="000000"/>
+      <w:sz w:val="24"/>
+      <w:szCs w:val="24"/>
+    </w:rPr>
+  </w:style>
 </w:styles>
 </file>
 
@@ -4605,7 +5572,7 @@
 </file>
 
 <file path=customXml/itemProps1.xml><?xml version="1.0" encoding="utf-8"?>
-<ds:datastoreItem xmlns:ds="http://schemas.openxmlformats.org/officeDocument/2006/customXml" ds:itemID="{CE37C2C9-A884-424D-A374-7ED1F15BFF3A}">
+<ds:datastoreItem xmlns:ds="http://schemas.openxmlformats.org/officeDocument/2006/customXml" ds:itemID="{198F45B6-709E-48C8-9605-35DDA4CED13F}">
   <ds:schemaRefs>
     <ds:schemaRef ds:uri="http://schemas.openxmlformats.org/officeDocument/2006/bibliography"/>
   </ds:schemaRefs>

</xml_diff>